<commit_message>
Lesson 01 - Inception
</commit_message>
<xml_diff>
--- a/Lesson 01 - Inception/Namaste React - episode 1.docx
+++ b/Lesson 01 - Inception/Namaste React - episode 1.docx
@@ -827,6 +827,19 @@
     </w:p>
     <w:p>
       <w:pPr>
+        <w:pStyle w:val="ListParagraph"/>
+        <w:numPr>
+          <w:ilvl w:val="0"/>
+          <w:numId w:val="1"/>
+        </w:numPr>
+        <w:rPr>
+          <w:sz w:val="28"/>
+          <w:szCs w:val="28"/>
+        </w:rPr>
+      </w:pPr>
+    </w:p>
+    <w:p>
+      <w:pPr>
         <w:rPr>
           <w:b/>
           <w:bCs/>
@@ -1301,7 +1314,15 @@
           <w:sz w:val="28"/>
           <w:szCs w:val="28"/>
         </w:rPr>
-        <w:t xml:space="preserve">Geographic Distribution - These servers, often referred to as "edge servers" or "nodes," are strategically placed in data centers across different cities or countries. This geographical distribution helps reduce the physical distance between a user and the server, which can significantly improve load times. </w:t>
+        <w:t xml:space="preserve">Geographic Distribution - These servers, often referred to as "edge servers" or "nodes," are strategically placed in data centers across different cities or countries. This geographical distribution helps </w:t>
+      </w:r>
+      <w:r>
+        <w:rPr>
+          <w:sz w:val="28"/>
+          <w:szCs w:val="28"/>
+        </w:rPr>
+        <w:lastRenderedPageBreak/>
+        <w:t xml:space="preserve">reduce the physical distance between a user and the server, which can significantly improve load times. </w:t>
       </w:r>
     </w:p>
     <w:p>
@@ -1321,7 +1342,6 @@
           <w:sz w:val="28"/>
           <w:szCs w:val="28"/>
         </w:rPr>
-        <w:lastRenderedPageBreak/>
         <w:t xml:space="preserve">Request Routing - When a user tries to access a piece of content, the request is automatically routed to the nearest CDN server rather than the original server where the website is hosted. </w:t>
       </w:r>
     </w:p>

</xml_diff>